<commit_message>
Finished chapter 5 on Paper/Missin Stefanos Diploma Thesis.docx
</commit_message>
<xml_diff>
--- a/Paper/misc/Περιεχόμενα.docx
+++ b/Paper/misc/Περιεχόμενα.docx
@@ -1123,8 +1123,6 @@
           <w:szCs w:val="20"/>
         </w:rPr>
       </w:pPr>
-      <w:bookmarkStart w:id="2" w:name="_GoBack"/>
-      <w:bookmarkEnd w:id="2"/>
       <w:r>
         <w:rPr>
           <w:rFonts w:ascii="Times New Roman" w:eastAsia="Times New Roman" w:hAnsi="Times New Roman" w:cs="Times New Roman"/>
@@ -2840,7 +2838,7 @@
           <w:szCs w:val="20"/>
         </w:rPr>
       </w:pPr>
-      <w:bookmarkStart w:id="3" w:name="_Hlk526270059"/>
+      <w:bookmarkStart w:id="2" w:name="_Hlk526270059"/>
       <w:r>
         <w:rPr>
           <w:rFonts w:ascii="Times New Roman" w:eastAsia="Times New Roman" w:hAnsi="Times New Roman" w:cs="Times New Roman"/>
@@ -2880,7 +2878,7 @@
         <w:t xml:space="preserve"> </w:t>
       </w:r>
     </w:p>
-    <w:bookmarkEnd w:id="3"/>
+    <w:bookmarkEnd w:id="2"/>
     <w:p>
       <w:pPr>
         <w:pStyle w:val="a3"/>
@@ -4615,6 +4613,8 @@
         </w:rPr>
         <w:br w:type="page"/>
       </w:r>
+      <w:bookmarkStart w:id="3" w:name="_GoBack"/>
+      <w:bookmarkEnd w:id="3"/>
     </w:p>
     <w:p>
       <w:pPr>
@@ -7848,7 +7848,7 @@
 </file>
 
 <file path=customXml/itemProps1.xml><?xml version="1.0" encoding="utf-8"?>
-<ds:datastoreItem xmlns:ds="http://schemas.openxmlformats.org/officeDocument/2006/customXml" ds:itemID="{3E7B679A-9A95-4000-8568-A6E148AADC23}">
+<ds:datastoreItem xmlns:ds="http://schemas.openxmlformats.org/officeDocument/2006/customXml" ds:itemID="{A3503EEA-FF47-4321-BD22-099077D30677}">
   <ds:schemaRefs>
     <ds:schemaRef ds:uri="http://schemas.openxmlformats.org/officeDocument/2006/bibliography"/>
   </ds:schemaRefs>

</xml_diff>